<commit_message>
simulate only 1 day & new output files created
</commit_message>
<xml_diff>
--- a/src/cubesat_configurator/report/CubeSat_Configurator_Report.docx
+++ b/src/cubesat_configurator/report/CubeSat_Configurator_Report.docx
@@ -89,7 +89,7 @@
         </w:rPr>
       </w:pPr>
       <w:r>
-        <w:t xml:space="preserve">This report was generated on 17/06/2024 by USERNAME. </w:t>
+        <w:t xml:space="preserve">This report was generated on 28/06/2024 by USERNAME. </w:t>
       </w:r>
     </w:p>
     <w:p>
@@ -531,7 +531,7 @@
           </w:tcPr>
           <w:p>
             <w:r>
-              <w:t>[58, 53, 49]</w:t>
+              <w:t>[58, 53]</w:t>
             </w:r>
           </w:p>
         </w:tc>
@@ -957,99 +957,6 @@
           </w:p>
         </w:tc>
       </w:tr>
-      <w:tr>
-        <w:tc>
-          <w:tcPr>
-            <w:tcW w:type="dxa" w:w="1289"/>
-          </w:tcPr>
-          <w:p>
-            <w:r>
-              <w:rPr>
-                <w:sz w:val="24"/>
-              </w:rPr>
-              <w:t>GS_49 (Kourou)</w:t>
-            </w:r>
-          </w:p>
-        </w:tc>
-        <w:tc>
-          <w:tcPr>
-            <w:tcW w:type="dxa" w:w="1289"/>
-          </w:tcPr>
-          <w:p>
-            <w:r>
-              <w:rPr>
-                <w:sz w:val="24"/>
-              </w:rPr>
-              <w:t>5.0</w:t>
-            </w:r>
-          </w:p>
-        </w:tc>
-        <w:tc>
-          <w:tcPr>
-            <w:tcW w:type="dxa" w:w="1289"/>
-          </w:tcPr>
-          <w:p>
-            <w:r>
-              <w:rPr>
-                <w:sz w:val="24"/>
-              </w:rPr>
-              <w:t>-52.0</w:t>
-            </w:r>
-          </w:p>
-        </w:tc>
-        <w:tc>
-          <w:tcPr>
-            <w:tcW w:type="dxa" w:w="1289"/>
-          </w:tcPr>
-          <w:p>
-            <w:r>
-              <w:rPr>
-                <w:sz w:val="24"/>
-              </w:rPr>
-              <w:t>Estrack</w:t>
-            </w:r>
-          </w:p>
-        </w:tc>
-        <w:tc>
-          <w:tcPr>
-            <w:tcW w:type="dxa" w:w="1289"/>
-          </w:tcPr>
-          <w:p>
-            <w:r>
-              <w:rPr>
-                <w:sz w:val="24"/>
-              </w:rPr>
-              <w:t>Kourou</w:t>
-            </w:r>
-          </w:p>
-        </w:tc>
-        <w:tc>
-          <w:tcPr>
-            <w:tcW w:type="dxa" w:w="1289"/>
-          </w:tcPr>
-          <w:p>
-            <w:r>
-              <w:rPr>
-                <w:sz w:val="24"/>
-              </w:rPr>
-              <w:t>0</w:t>
-            </w:r>
-          </w:p>
-        </w:tc>
-        <w:tc>
-          <w:tcPr>
-            <w:tcW w:type="dxa" w:w="1289"/>
-          </w:tcPr>
-          <w:p>
-            <w:r>
-              <w:rPr>
-                <w:sz w:val="24"/>
-              </w:rPr>
-              <w:t>49</w:t>
-            </w:r>
-          </w:p>
-        </w:tc>
-      </w:tr>
     </w:tbl>
     <w:p>
       <w:pPr>
@@ -1837,7 +1744,7 @@
           </w:tcPr>
           <w:p>
             <w:r>
-              <w:t>50</w:t>
+              <w:t>100</w:t>
             </w:r>
           </w:p>
         </w:tc>
@@ -2771,7 +2678,7 @@
           </w:tcPr>
           <w:p>
             <w:r>
-              <w:t>103.125</w:t>
+              <w:t>76.875</w:t>
             </w:r>
           </w:p>
         </w:tc>
@@ -2826,7 +2733,7 @@
           </w:tcPr>
           <w:p>
             <w:r>
-              <w:t>1650.0</w:t>
+              <w:t>1230.0</w:t>
             </w:r>
           </w:p>
         </w:tc>
@@ -2884,7 +2791,7 @@
           </w:tcPr>
           <w:p>
             <w:r>
-              <w:t>60</w:t>
+              <w:t>120</w:t>
             </w:r>
           </w:p>
         </w:tc>
@@ -2997,7 +2904,7 @@
           </w:tcPr>
           <w:p>
             <w:r>
-              <w:t>7.0</w:t>
+              <w:t>5.0</w:t>
             </w:r>
           </w:p>
         </w:tc>
@@ -3261,7 +3168,7 @@
           </w:tcPr>
           <w:p>
             <w:r>
-              <w:t>142.0</w:t>
+              <w:t>220.0</w:t>
             </w:r>
           </w:p>
         </w:tc>
@@ -3374,7 +3281,7 @@
           </w:tcPr>
           <w:p>
             <w:r>
-              <w:t>285.78458655154463</w:t>
+              <w:t>224.98755064395922</w:t>
             </w:r>
           </w:p>
         </w:tc>
@@ -3411,7 +3318,7 @@
           </w:tcPr>
           <w:p>
             <w:r>
-              <w:t>308.55691731030896</w:t>
+              <w:t>311.99751012879193</w:t>
             </w:r>
           </w:p>
         </w:tc>
@@ -3449,7 +3356,7 @@
           </w:tcPr>
           <w:p>
             <w:r>
-              <w:t>1851.3415038618534</w:t>
+              <w:t>1871.9850607727512</w:t>
             </w:r>
           </w:p>
         </w:tc>
@@ -3816,7 +3723,7 @@
           </w:tcPr>
           <w:p>
             <w:r>
-              <w:t>4.66</w:t>
+              <w:t>4.62</w:t>
             </w:r>
           </w:p>
         </w:tc>
@@ -3891,7 +3798,7 @@
           </w:tcPr>
           <w:p>
             <w:r>
-              <w:t>1.1804652777777778</w:t>
+              <w:t>1.1722013888888887</w:t>
             </w:r>
           </w:p>
         </w:tc>
@@ -3929,7 +3836,7 @@
           </w:tcPr>
           <w:p>
             <w:r>
-              <w:t>7.082791666666666</w:t>
+              <w:t>7.033208333333332</w:t>
             </w:r>
           </w:p>
         </w:tc>
@@ -3966,7 +3873,7 @@
           </w:tcPr>
           <w:p>
             <w:r>
-              <w:t>8.59</w:t>
+              <w:t>8.55</w:t>
             </w:r>
           </w:p>
         </w:tc>
@@ -4209,7 +4116,7 @@
           </w:tcPr>
           <w:p>
             <w:r>
-              <w:t>63000.0</w:t>
+              <w:t>84000.0</w:t>
             </w:r>
           </w:p>
         </w:tc>
@@ -4322,7 +4229,7 @@
           </w:tcPr>
           <w:p>
             <w:r>
-              <w:t>15178.690793956093</w:t>
+              <w:t>23242.87116011703</w:t>
             </w:r>
           </w:p>
         </w:tc>
@@ -4359,7 +4266,7 @@
           </w:tcPr>
           <w:p>
             <w:r>
-              <w:t>31935.738158791224</w:t>
+              <w:t>37748.57423202341</w:t>
             </w:r>
           </w:p>
         </w:tc>
@@ -4404,7 +4311,7 @@
           </w:tcPr>
           <w:p>
             <w:r>
-              <w:t>191614.42895274732</w:t>
+              <w:t>226491.44539214045</w:t>
             </w:r>
           </w:p>
         </w:tc>
@@ -4572,7 +4479,7 @@
           </w:tcPr>
           <w:p>
             <w:r>
-              <w:t>55.56288593967627</w:t>
+              <w:t>74.53557869956572</w:t>
             </w:r>
           </w:p>
         </w:tc>
@@ -4917,7 +4824,7 @@
               <w:rPr>
                 <w:sz w:val="24"/>
               </w:rPr>
-              <w:t>1.43</w:t>
+              <w:t>1.46</w:t>
             </w:r>
           </w:p>
         </w:tc>
@@ -5066,7 +4973,7 @@
           </w:tcPr>
           <w:p>
             <w:r>
-              <w:t>0.006034231026542887</w:t>
+              <w:t>0.01</w:t>
             </w:r>
           </w:p>
         </w:tc>
@@ -5993,7 +5900,7 @@
           </w:tcPr>
           <w:p>
             <w:r>
-              <w:t>3.291997245848518</w:t>
+              <w:t>3.2689515028060514</w:t>
             </w:r>
           </w:p>
         </w:tc>
@@ -6423,7 +6330,7 @@
           </w:tcPr>
           <w:p>
             <w:r>
-              <w:t>10.904921058608124</w:t>
+              <w:t>10.828580773411352</w:t>
             </w:r>
           </w:p>
         </w:tc>
@@ -6573,7 +6480,7 @@
           </w:tcPr>
           <w:p>
             <w:r>
-              <w:t>0.03188997945116735</w:t>
+              <w:t>0.04466675955901924</w:t>
             </w:r>
           </w:p>
         </w:tc>
@@ -6583,7 +6490,7 @@
           </w:tcPr>
           <w:p>
             <w:r>
-              <w:t>8178.690793956093</w:t>
+              <w:t>16242.871160117027</w:t>
             </w:r>
           </w:p>
         </w:tc>
@@ -6593,7 +6500,7 @@
           </w:tcPr>
           <w:p>
             <w:r>
-              <w:t>155.78458655154463</w:t>
+              <w:t>94.98755064395922</w:t>
             </w:r>
           </w:p>
         </w:tc>
@@ -6742,7 +6649,7 @@
           </w:tcPr>
           <w:p>
             <w:r>
-              <w:t>1.5</w:t>
+              <w:t>2</w:t>
             </w:r>
           </w:p>
         </w:tc>
@@ -6800,7 +6707,7 @@
           </w:tcPr>
           <w:p>
             <w:r>
-              <w:t>142.0</w:t>
+              <w:t>220.0</w:t>
             </w:r>
           </w:p>
         </w:tc>
@@ -6859,7 +6766,7 @@
           </w:tcPr>
           <w:p>
             <w:r>
-              <w:t>63000.0</w:t>
+              <w:t>84000.0</w:t>
             </w:r>
           </w:p>
         </w:tc>
@@ -6942,7 +6849,7 @@
           </w:tcPr>
           <w:p>
             <w:r>
-              <w:t>0.54</w:t>
+              <w:t>0.16</w:t>
             </w:r>
           </w:p>
         </w:tc>
@@ -7278,7 +7185,7 @@
               <w:rPr>
                 <w:sz w:val="24"/>
               </w:rPr>
-              <w:t>1/2 mil Aluminized Kapton</w:t>
+              <w:t>Multek/Sheldahl 100HN/VDA/PSA</w:t>
             </w:r>
           </w:p>
         </w:tc>
@@ -7291,7 +7198,7 @@
               <w:rPr>
                 <w:sz w:val="24"/>
               </w:rPr>
-              <w:t>0.34</w:t>
+              <w:t>0.19</w:t>
             </w:r>
           </w:p>
         </w:tc>
@@ -7304,7 +7211,7 @@
               <w:rPr>
                 <w:sz w:val="24"/>
               </w:rPr>
-              <w:t>0.55</w:t>
+              <w:t>0.38</w:t>
             </w:r>
           </w:p>
         </w:tc>
@@ -7317,7 +7224,7 @@
               <w:rPr>
                 <w:sz w:val="24"/>
               </w:rPr>
-              <w:t>300.99</w:t>
+              <w:t>298.22</w:t>
             </w:r>
           </w:p>
         </w:tc>
@@ -7330,7 +7237,7 @@
               <w:rPr>
                 <w:sz w:val="24"/>
               </w:rPr>
-              <w:t>286.74</w:t>
+              <w:t>287.19</w:t>
             </w:r>
           </w:p>
         </w:tc>
@@ -7343,7 +7250,7 @@
               <w:rPr>
                 <w:sz w:val="24"/>
               </w:rPr>
-              <w:t>17.16</w:t>
+              <w:t>19.93</w:t>
             </w:r>
           </w:p>
         </w:tc>
@@ -7356,7 +7263,7 @@
               <w:rPr>
                 <w:sz w:val="24"/>
               </w:rPr>
-              <w:t>18.59</w:t>
+              <w:t>19.04</w:t>
             </w:r>
           </w:p>
         </w:tc>
@@ -7516,7 +7423,7 @@
           </w:tcPr>
           <w:p>
             <w:r>
-              <w:t>286.735896693118</w:t>
+              <w:t>287.1908105310983</w:t>
             </w:r>
           </w:p>
         </w:tc>
@@ -7526,7 +7433,7 @@
           </w:tcPr>
           <w:p>
             <w:r>
-              <w:t>18.585896693118002</w:t>
+              <w:t>19.040810531098316</w:t>
             </w:r>
           </w:p>
         </w:tc>

</xml_diff>